<commit_message>
Última actualización: 2022-03-25 13:43:32
Affected files:
Materias/Laboratorio/Práctica - escala de pH.docx
Materias/Laboratorio/~$áctica - escala de pH.docx
</commit_message>
<xml_diff>
--- a/Materias/Laboratorio/Práctica - escala de pH.docx
+++ b/Materias/Laboratorio/Práctica - escala de pH.docx
@@ -1235,7 +1235,23 @@
           <w:sz w:val="24"/>
           <w:szCs w:val="24"/>
         </w:rPr>
-        <w:t xml:space="preserve">Los más comunes son el papel indicador y la solución indicadora. El </w:t>
+        <w:t xml:space="preserve">Los más comunes son el </w:t>
+      </w:r>
+      <w:proofErr w:type="gramStart"/>
+      <w:r>
+        <w:rPr>
+          <w:sz w:val="24"/>
+          <w:szCs w:val="24"/>
+        </w:rPr>
+        <w:t>papel indicador y la solución indicadora</w:t>
+      </w:r>
+      <w:proofErr w:type="gramEnd"/>
+      <w:r>
+        <w:rPr>
+          <w:sz w:val="24"/>
+          <w:szCs w:val="24"/>
+        </w:rPr>
+        <w:t xml:space="preserve">. El </w:t>
       </w:r>
       <w:r>
         <w:rPr>
@@ -1350,7 +1366,23 @@
           <w:sz w:val="24"/>
           <w:szCs w:val="24"/>
         </w:rPr>
-        <w:t>Finalmente, existen ciertas propiedades de las sustancias a la hora de medir el pH. En contraparte a este, existe una medida llamada pOH, la cual, como su nombre indica, mide el potencial de OH</w:t>
+        <w:t xml:space="preserve">Finalmente, existen ciertas propiedades de las sustancias a la hora de medir el pH. En contraparte a este, existe una medida llamada </w:t>
+      </w:r>
+      <w:proofErr w:type="spellStart"/>
+      <w:r>
+        <w:rPr>
+          <w:sz w:val="24"/>
+          <w:szCs w:val="24"/>
+        </w:rPr>
+        <w:t>pOH</w:t>
+      </w:r>
+      <w:proofErr w:type="spellEnd"/>
+      <w:r>
+        <w:rPr>
+          <w:sz w:val="24"/>
+          <w:szCs w:val="24"/>
+        </w:rPr>
+        <w:t>, la cual, como su nombre indica, mide el potencial de OH</w:t>
       </w:r>
       <w:r>
         <w:rPr>
@@ -1365,7 +1397,23 @@
           <w:sz w:val="24"/>
           <w:szCs w:val="24"/>
         </w:rPr>
-        <w:t xml:space="preserve">, también conocido como ion hidróxido. Cuando sumamos el pH y el pOH de una sustancia, obtendremos como resultado un </w:t>
+        <w:t xml:space="preserve">, también conocido como ion hidróxido. Cuando sumamos el pH y el </w:t>
+      </w:r>
+      <w:proofErr w:type="spellStart"/>
+      <w:r>
+        <w:rPr>
+          <w:sz w:val="24"/>
+          <w:szCs w:val="24"/>
+        </w:rPr>
+        <w:t>pOH</w:t>
+      </w:r>
+      <w:proofErr w:type="spellEnd"/>
+      <w:r>
+        <w:rPr>
+          <w:sz w:val="24"/>
+          <w:szCs w:val="24"/>
+        </w:rPr>
+        <w:t xml:space="preserve"> de una sustancia, obtendremos como resultado un </w:t>
       </w:r>
       <w:r>
         <w:rPr>
@@ -3041,7 +3089,39 @@
           <w:sz w:val="24"/>
           <w:szCs w:val="24"/>
         </w:rPr>
-        <w:t xml:space="preserve">Delgado, M., Vanegas, M., &amp; Delgado, G. (2007). Metrología Química I: Calibración de un pHmetro y Control de Calidad. Universitas (León): Revista Científica De La UNAN León, 1(1), 14–20. </w:t>
+        <w:t xml:space="preserve">Delgado, M., Vanegas, M., &amp; Delgado, G. (2007). Metrología Química I: Calibración de un </w:t>
+      </w:r>
+      <w:proofErr w:type="spellStart"/>
+      <w:r>
+        <w:rPr>
+          <w:sz w:val="24"/>
+          <w:szCs w:val="24"/>
+        </w:rPr>
+        <w:t>pHmetro</w:t>
+      </w:r>
+      <w:proofErr w:type="spellEnd"/>
+      <w:r>
+        <w:rPr>
+          <w:sz w:val="24"/>
+          <w:szCs w:val="24"/>
+        </w:rPr>
+        <w:t xml:space="preserve"> y Control de Calidad. </w:t>
+      </w:r>
+      <w:proofErr w:type="spellStart"/>
+      <w:r>
+        <w:rPr>
+          <w:sz w:val="24"/>
+          <w:szCs w:val="24"/>
+        </w:rPr>
+        <w:t>Universitas</w:t>
+      </w:r>
+      <w:proofErr w:type="spellEnd"/>
+      <w:r>
+        <w:rPr>
+          <w:sz w:val="24"/>
+          <w:szCs w:val="24"/>
+        </w:rPr>
+        <w:t xml:space="preserve"> (León): Revista Científica De La UNAN León, 1(1), 14–20. </w:t>
       </w:r>
       <w:hyperlink r:id="rId12" w:history="1">
         <w:r>
@@ -3107,19 +3187,92 @@
           <w:szCs w:val="24"/>
         </w:rPr>
       </w:pPr>
-      <w:r>
-        <w:rPr>
-          <w:sz w:val="24"/>
-          <w:szCs w:val="24"/>
-        </w:rPr>
-        <w:t>Sigler, A., &amp; Bauder, J. (2017). Alcalinidad, pH, y sólidos disueltos totales. Obtenido de Well Educated Educación en el Agua de Pozo</w:t>
-      </w:r>
-      <w:r>
-        <w:rPr>
-          <w:sz w:val="24"/>
-          <w:szCs w:val="24"/>
-        </w:rPr>
-        <w:t xml:space="preserve">. Recuerpado de: </w:t>
+      <w:proofErr w:type="spellStart"/>
+      <w:r>
+        <w:rPr>
+          <w:sz w:val="24"/>
+          <w:szCs w:val="24"/>
+        </w:rPr>
+        <w:t>Sigler</w:t>
+      </w:r>
+      <w:proofErr w:type="spellEnd"/>
+      <w:r>
+        <w:rPr>
+          <w:sz w:val="24"/>
+          <w:szCs w:val="24"/>
+        </w:rPr>
+        <w:t xml:space="preserve">, A., &amp; </w:t>
+      </w:r>
+      <w:proofErr w:type="spellStart"/>
+      <w:r>
+        <w:rPr>
+          <w:sz w:val="24"/>
+          <w:szCs w:val="24"/>
+        </w:rPr>
+        <w:t>Bauder</w:t>
+      </w:r>
+      <w:proofErr w:type="spellEnd"/>
+      <w:r>
+        <w:rPr>
+          <w:sz w:val="24"/>
+          <w:szCs w:val="24"/>
+        </w:rPr>
+        <w:t xml:space="preserve">, J. (2017). Alcalinidad, pH, y sólidos disueltos totales. Obtenido de </w:t>
+      </w:r>
+      <w:proofErr w:type="spellStart"/>
+      <w:r>
+        <w:rPr>
+          <w:sz w:val="24"/>
+          <w:szCs w:val="24"/>
+        </w:rPr>
+        <w:t>Well</w:t>
+      </w:r>
+      <w:proofErr w:type="spellEnd"/>
+      <w:r>
+        <w:rPr>
+          <w:sz w:val="24"/>
+          <w:szCs w:val="24"/>
+        </w:rPr>
+        <w:t xml:space="preserve"> </w:t>
+      </w:r>
+      <w:proofErr w:type="spellStart"/>
+      <w:r>
+        <w:rPr>
+          <w:sz w:val="24"/>
+          <w:szCs w:val="24"/>
+        </w:rPr>
+        <w:t>Educated</w:t>
+      </w:r>
+      <w:proofErr w:type="spellEnd"/>
+      <w:r>
+        <w:rPr>
+          <w:sz w:val="24"/>
+          <w:szCs w:val="24"/>
+        </w:rPr>
+        <w:t xml:space="preserve"> Educación en el Agua de Pozo</w:t>
+      </w:r>
+      <w:r>
+        <w:rPr>
+          <w:sz w:val="24"/>
+          <w:szCs w:val="24"/>
+        </w:rPr>
+        <w:t xml:space="preserve">. </w:t>
+      </w:r>
+      <w:proofErr w:type="spellStart"/>
+      <w:r>
+        <w:rPr>
+          <w:sz w:val="24"/>
+          <w:szCs w:val="24"/>
+        </w:rPr>
+        <w:t>Recuerpado</w:t>
+      </w:r>
+      <w:proofErr w:type="spellEnd"/>
+      <w:r>
+        <w:rPr>
+          <w:sz w:val="24"/>
+          <w:szCs w:val="24"/>
+        </w:rPr>
+        <w:t xml:space="preserve"> de: </w:t>
       </w:r>
       <w:hyperlink r:id="rId13" w:history="1">
         <w:r>

</xml_diff>